<commit_message>
Added video demo and added 1 more tc
</commit_message>
<xml_diff>
--- a/ReadMe.docx
+++ b/ReadMe.docx
@@ -143,12 +143,12 @@
           <wp:inline distB="114300" distT="114300" distL="114300" distR="114300">
             <wp:extent cx="5800725" cy="6086475"/>
             <wp:effectExtent b="0" l="0" r="0" t="0"/>
-            <wp:docPr id="8" name="image10.png"/>
+            <wp:docPr id="9" name="image12.png"/>
             <a:graphic>
               <a:graphicData uri="http://schemas.openxmlformats.org/drawingml/2006/picture">
                 <pic:pic>
                   <pic:nvPicPr>
-                    <pic:cNvPr id="0" name="image10.png"/>
+                    <pic:cNvPr id="0" name="image12.png"/>
                     <pic:cNvPicPr preferRelativeResize="0"/>
                   </pic:nvPicPr>
                   <pic:blipFill>
@@ -199,12 +199,12 @@
           <wp:inline distB="114300" distT="114300" distL="114300" distR="114300">
             <wp:extent cx="5943600" cy="3429000"/>
             <wp:effectExtent b="0" l="0" r="0" t="0"/>
-            <wp:docPr id="9" name="image11.png"/>
+            <wp:docPr id="10" name="image5.png"/>
             <a:graphic>
               <a:graphicData uri="http://schemas.openxmlformats.org/drawingml/2006/picture">
                 <pic:pic>
                   <pic:nvPicPr>
-                    <pic:cNvPr id="0" name="image11.png"/>
+                    <pic:cNvPr id="0" name="image5.png"/>
                     <pic:cNvPicPr preferRelativeResize="0"/>
                   </pic:nvPicPr>
                   <pic:blipFill>
@@ -288,12 +288,12 @@
           <wp:inline distB="114300" distT="114300" distL="114300" distR="114300">
             <wp:extent cx="5943600" cy="2692400"/>
             <wp:effectExtent b="0" l="0" r="0" t="0"/>
-            <wp:docPr id="2" name="image6.png"/>
+            <wp:docPr id="2" name="image4.png"/>
             <a:graphic>
               <a:graphicData uri="http://schemas.openxmlformats.org/drawingml/2006/picture">
                 <pic:pic>
                   <pic:nvPicPr>
-                    <pic:cNvPr id="0" name="image6.png"/>
+                    <pic:cNvPr id="0" name="image4.png"/>
                     <pic:cNvPicPr preferRelativeResize="0"/>
                   </pic:nvPicPr>
                   <pic:blipFill>
@@ -333,12 +333,12 @@
           <wp:inline distB="114300" distT="114300" distL="114300" distR="114300">
             <wp:extent cx="5943600" cy="2298700"/>
             <wp:effectExtent b="0" l="0" r="0" t="0"/>
-            <wp:docPr id="11" name="image8.png"/>
+            <wp:docPr id="12" name="image6.png"/>
             <a:graphic>
               <a:graphicData uri="http://schemas.openxmlformats.org/drawingml/2006/picture">
                 <pic:pic>
                   <pic:nvPicPr>
-                    <pic:cNvPr id="0" name="image8.png"/>
+                    <pic:cNvPr id="0" name="image6.png"/>
                     <pic:cNvPicPr preferRelativeResize="0"/>
                   </pic:nvPicPr>
                   <pic:blipFill>
@@ -389,12 +389,12 @@
           <wp:inline distB="114300" distT="114300" distL="114300" distR="114300">
             <wp:extent cx="5943600" cy="2641600"/>
             <wp:effectExtent b="0" l="0" r="0" t="0"/>
-            <wp:docPr id="7" name="image7.png"/>
+            <wp:docPr id="8" name="image3.png"/>
             <a:graphic>
               <a:graphicData uri="http://schemas.openxmlformats.org/drawingml/2006/picture">
                 <pic:pic>
                   <pic:nvPicPr>
-                    <pic:cNvPr id="0" name="image7.png"/>
+                    <pic:cNvPr id="0" name="image3.png"/>
                     <pic:cNvPicPr preferRelativeResize="0"/>
                   </pic:nvPicPr>
                   <pic:blipFill>
@@ -434,12 +434,12 @@
           <wp:inline distB="114300" distT="114300" distL="114300" distR="114300">
             <wp:extent cx="5943600" cy="2133600"/>
             <wp:effectExtent b="0" l="0" r="0" t="0"/>
-            <wp:docPr id="4" name="image9.png"/>
+            <wp:docPr id="4" name="image7.png"/>
             <a:graphic>
               <a:graphicData uri="http://schemas.openxmlformats.org/drawingml/2006/picture">
                 <pic:pic>
                   <pic:nvPicPr>
-                    <pic:cNvPr id="0" name="image9.png"/>
+                    <pic:cNvPr id="0" name="image7.png"/>
                     <pic:cNvPicPr preferRelativeResize="0"/>
                   </pic:nvPicPr>
                   <pic:blipFill>
@@ -523,12 +523,12 @@
           <wp:inline distB="114300" distT="114300" distL="114300" distR="114300">
             <wp:extent cx="3657600" cy="3867150"/>
             <wp:effectExtent b="0" l="0" r="0" t="0"/>
-            <wp:docPr id="5" name="image5.png"/>
+            <wp:docPr id="5" name="image8.png"/>
             <a:graphic>
               <a:graphicData uri="http://schemas.openxmlformats.org/drawingml/2006/picture">
                 <pic:pic>
                   <pic:nvPicPr>
-                    <pic:cNvPr id="0" name="image5.png"/>
+                    <pic:cNvPr id="0" name="image8.png"/>
                     <pic:cNvPicPr preferRelativeResize="0"/>
                   </pic:nvPicPr>
                   <pic:blipFill>
@@ -579,12 +579,12 @@
           <wp:inline distB="114300" distT="114300" distL="114300" distR="114300">
             <wp:extent cx="5057775" cy="3638550"/>
             <wp:effectExtent b="0" l="0" r="0" t="0"/>
-            <wp:docPr id="3" name="image12.png"/>
+            <wp:docPr id="3" name="image11.png"/>
             <a:graphic>
               <a:graphicData uri="http://schemas.openxmlformats.org/drawingml/2006/picture">
                 <pic:pic>
                   <pic:nvPicPr>
-                    <pic:cNvPr id="0" name="image12.png"/>
+                    <pic:cNvPr id="0" name="image11.png"/>
                     <pic:cNvPicPr preferRelativeResize="0"/>
                   </pic:nvPicPr>
                   <pic:blipFill>
@@ -668,12 +668,12 @@
           <wp:inline distB="114300" distT="114300" distL="114300" distR="114300">
             <wp:extent cx="3362325" cy="3819525"/>
             <wp:effectExtent b="0" l="0" r="0" t="0"/>
-            <wp:docPr id="12" name="image2.png"/>
+            <wp:docPr id="13" name="image9.png"/>
             <a:graphic>
               <a:graphicData uri="http://schemas.openxmlformats.org/drawingml/2006/picture">
                 <pic:pic>
                   <pic:nvPicPr>
-                    <pic:cNvPr id="0" name="image2.png"/>
+                    <pic:cNvPr id="0" name="image9.png"/>
                     <pic:cNvPicPr preferRelativeResize="0"/>
                   </pic:nvPicPr>
                   <pic:blipFill>
@@ -703,12 +703,12 @@
           <wp:inline distB="114300" distT="114300" distL="114300" distR="114300">
             <wp:extent cx="2581275" cy="4086225"/>
             <wp:effectExtent b="0" l="0" r="0" t="0"/>
-            <wp:docPr id="10" name="image3.png"/>
+            <wp:docPr id="11" name="image10.png"/>
             <a:graphic>
               <a:graphicData uri="http://schemas.openxmlformats.org/drawingml/2006/picture">
                 <pic:pic>
                   <pic:nvPicPr>
-                    <pic:cNvPr id="0" name="image3.png"/>
+                    <pic:cNvPr id="0" name="image10.png"/>
                     <pic:cNvPicPr preferRelativeResize="0"/>
                   </pic:nvPicPr>
                   <pic:blipFill>
@@ -769,12 +769,12 @@
           <wp:inline distB="114300" distT="114300" distL="114300" distR="114300">
             <wp:extent cx="3886200" cy="3895725"/>
             <wp:effectExtent b="0" l="0" r="0" t="0"/>
-            <wp:docPr id="6" name="image4.png"/>
+            <wp:docPr id="7" name="image2.png"/>
             <a:graphic>
               <a:graphicData uri="http://schemas.openxmlformats.org/drawingml/2006/picture">
                 <pic:pic>
                   <pic:nvPicPr>
-                    <pic:cNvPr id="0" name="image4.png"/>
+                    <pic:cNvPr id="0" name="image2.png"/>
                     <pic:cNvPicPr preferRelativeResize="0"/>
                   </pic:nvPicPr>
                   <pic:blipFill>
@@ -882,8 +882,86 @@
         </w:rPr>
       </w:r>
     </w:p>
+    <w:p>
+      <w:pPr>
+        <w:rPr/>
+      </w:pPr>
+      <w:r>
+        <w:rPr>
+          <w:rtl w:val="0"/>
+        </w:rPr>
+        <w:t xml:space="preserve">Test Case 6</w:t>
+      </w:r>
+    </w:p>
+    <w:p>
+      <w:pPr>
+        <w:rPr/>
+      </w:pPr>
+      <w:r>
+        <w:rPr>
+          <w:rtl w:val="0"/>
+        </w:rPr>
+        <w:t xml:space="preserve">(Checking the LRU Block &amp; Set size = 2 Memory &amp; Cache Size = 6 words Flow: 1 2 3 4 5 6 7 8 9 15)</w:t>
+      </w:r>
+    </w:p>
+    <w:p>
+      <w:pPr>
+        <w:rPr/>
+      </w:pPr>
+      <w:r>
+        <w:rPr>
+          <w:rtl w:val="0"/>
+        </w:rPr>
+        <w:t xml:space="preserve">Results: </w:t>
+      </w:r>
+    </w:p>
+    <w:p>
+      <w:pPr>
+        <w:rPr/>
+      </w:pPr>
+      <w:r>
+        <w:rPr/>
+        <w:drawing>
+          <wp:inline distB="114300" distT="114300" distL="114300" distR="114300">
+            <wp:extent cx="5943600" cy="4178300"/>
+            <wp:effectExtent b="0" l="0" r="0" t="0"/>
+            <wp:docPr id="6" name="image13.png"/>
+            <a:graphic>
+              <a:graphicData uri="http://schemas.openxmlformats.org/drawingml/2006/picture">
+                <pic:pic>
+                  <pic:nvPicPr>
+                    <pic:cNvPr id="0" name="image13.png"/>
+                    <pic:cNvPicPr preferRelativeResize="0"/>
+                  </pic:nvPicPr>
+                  <pic:blipFill>
+                    <a:blip r:embed="rId19"/>
+                    <a:srcRect b="0" l="0" r="0" t="0"/>
+                    <a:stretch>
+                      <a:fillRect/>
+                    </a:stretch>
+                  </pic:blipFill>
+                  <pic:spPr>
+                    <a:xfrm>
+                      <a:off x="0" y="0"/>
+                      <a:ext cx="5943600" cy="4178300"/>
+                    </a:xfrm>
+                    <a:prstGeom prst="rect"/>
+                    <a:ln/>
+                  </pic:spPr>
+                </pic:pic>
+              </a:graphicData>
+            </a:graphic>
+          </wp:inline>
+        </w:drawing>
+      </w:r>
+      <w:r>
+        <w:rPr>
+          <w:rtl w:val="0"/>
+        </w:rPr>
+      </w:r>
+    </w:p>
     <w:sectPr>
-      <w:headerReference r:id="rId19" w:type="default"/>
+      <w:headerReference r:id="rId20" w:type="default"/>
       <w:pgSz w:h="15840" w:w="12240" w:orient="portrait"/>
       <w:pgMar w:bottom="1440" w:top="1440" w:left="1440" w:right="1440" w:header="720" w:footer="720"/>
       <w:pgNumType w:start="1"/>

</xml_diff>